<commit_message>
Ask user to specify FULL PATHNAME of job file
</commit_message>
<xml_diff>
--- a/doc/user_manual_release_v0.1.docx
+++ b/doc/user_manual_release_v0.1.docx
@@ -324,7 +324,43 @@
         <w:t>When asked for a job file specify</w:t>
       </w:r>
       <w:r>
-        <w:t xml:space="preserve"> the full name of a job file</w:t>
+        <w:t xml:space="preserve"> the </w:t>
+      </w:r>
+      <w:r>
+        <w:rPr>
+          <w:i/>
+        </w:rPr>
+        <w:t xml:space="preserve">full </w:t>
+      </w:r>
+      <w:r>
+        <w:rPr>
+          <w:i/>
+        </w:rPr>
+        <w:t>path</w:t>
+      </w:r>
+      <w:r>
+        <w:rPr>
+          <w:i/>
+        </w:rPr>
+        <w:t>name</w:t>
+      </w:r>
+      <w:r>
+        <w:t xml:space="preserve"> </w:t>
+      </w:r>
+      <w:r>
+        <w:t xml:space="preserve">or the </w:t>
+      </w:r>
+      <w:r>
+        <w:rPr>
+          <w:i/>
+        </w:rPr>
+        <w:t>full relative pathname</w:t>
+      </w:r>
+      <w:r>
+        <w:t xml:space="preserve"> </w:t>
+      </w:r>
+      <w:r>
+        <w:t>of a job file</w:t>
       </w:r>
     </w:p>
     <w:p>
@@ -396,7 +432,12 @@
         <w:t>output</w:t>
       </w:r>
       <w:r>
-        <w:t xml:space="preserve"> (if it does not exist it will be created) where mdmc.exe is </w:t>
+        <w:t xml:space="preserve"> (if it</w:t>
+      </w:r>
+      <w:bookmarkStart w:id="0" w:name="_GoBack"/>
+      <w:bookmarkEnd w:id="0"/>
+      <w:r>
+        <w:t xml:space="preserve"> does not exist it will be created) where mdmc.exe is </w:t>
       </w:r>
       <w:r>
         <w:t xml:space="preserve">also </w:t>
@@ -421,7 +462,15 @@
       </w:r>
       <w:proofErr w:type="spellEnd"/>
       <w:r>
-        <w:t xml:space="preserve"> contains various Matlab files for plotting</w:t>
+        <w:t xml:space="preserve"> contains various </w:t>
+      </w:r>
+      <w:proofErr w:type="spellStart"/>
+      <w:r>
+        <w:t>Matlab</w:t>
+      </w:r>
+      <w:proofErr w:type="spellEnd"/>
+      <w:r>
+        <w:t xml:space="preserve"> files for plotting</w:t>
       </w:r>
       <w:r>
         <w:t xml:space="preserve"> and investigating</w:t>
@@ -4335,7 +4384,15 @@
       </w:r>
       <w:proofErr w:type="spellEnd"/>
       <w:r>
-        <w:t>(i*</w:t>
+        <w:t>(</w:t>
+      </w:r>
+      <w:proofErr w:type="spellStart"/>
+      <w:r>
+        <w:t>i</w:t>
+      </w:r>
+      <w:proofErr w:type="spellEnd"/>
+      <w:r>
+        <w:t>*</w:t>
       </w:r>
       <w:r>
         <w:t>[</w:t>
@@ -4433,7 +4490,15 @@
       </w:r>
       <w:proofErr w:type="spellEnd"/>
       <w:r>
-        <w:t>(i*q*r)*G(</w:t>
+        <w:t>(</w:t>
+      </w:r>
+      <w:proofErr w:type="spellStart"/>
+      <w:r>
+        <w:t>i</w:t>
+      </w:r>
+      <w:proofErr w:type="spellEnd"/>
+      <w:r>
+        <w:t>*q*r)*G(</w:t>
       </w:r>
       <w:proofErr w:type="spellStart"/>
       <w:r>
@@ -5232,13 +5297,7 @@
                       <w:rPr>
                         <w:rFonts w:ascii="Cambria Math" w:hAnsi="Cambria Math"/>
                       </w:rPr>
-                      <m:t>*</m:t>
-                    </m:r>
-                    <m:r>
-                      <w:rPr>
-                        <w:rFonts w:ascii="Cambria Math" w:hAnsi="Cambria Math"/>
-                      </w:rPr>
-                      <m:t>g</m:t>
+                      <m:t>*g</m:t>
                     </m:r>
                   </m:e>
                   <m:sub>
@@ -9237,8 +9296,6 @@
       <w:r>
         <w:t>s</w:t>
       </w:r>
-      <w:bookmarkStart w:id="0" w:name="_GoBack"/>
-      <w:bookmarkEnd w:id="0"/>
       <w:r>
         <w:t xml:space="preserve"> in this user manual. It would</w:t>
       </w:r>
@@ -9419,7 +9476,15 @@
       </w:r>
       <w:proofErr w:type="spellEnd"/>
       <w:r>
-        <w:t xml:space="preserve"> contains Matlab </w:t>
+        <w:t xml:space="preserve"> contains </w:t>
+      </w:r>
+      <w:proofErr w:type="spellStart"/>
+      <w:r>
+        <w:t>Matlab</w:t>
+      </w:r>
+      <w:proofErr w:type="spellEnd"/>
+      <w:r>
+        <w:t xml:space="preserve"> </w:t>
       </w:r>
       <w:r>
         <w:t xml:space="preserve">scripts for plotting and analysing </w:t>
@@ -11219,7 +11284,7 @@
 </file>
 
 <file path=customXml/itemProps1.xml><?xml version="1.0" encoding="utf-8"?>
-<ds:datastoreItem xmlns:ds="http://schemas.openxmlformats.org/officeDocument/2006/customXml" ds:itemID="{55802E1B-FC8D-4D4D-9043-8123B27D6C1D}">
+<ds:datastoreItem xmlns:ds="http://schemas.openxmlformats.org/officeDocument/2006/customXml" ds:itemID="{14910BD4-7D54-4BEE-A2F6-9C10E4FC935A}">
   <ds:schemaRefs>
     <ds:schemaRef ds:uri="http://schemas.openxmlformats.org/officeDocument/2006/bibliography"/>
   </ds:schemaRefs>

</xml_diff>

<commit_message>
Better description of function interface implementation
</commit_message>
<xml_diff>
--- a/doc/user_manual_release_v0.1.docx
+++ b/doc/user_manual_release_v0.1.docx
@@ -10,74 +10,233 @@
         <w:t>User manual for MDMC</w:t>
       </w:r>
       <w:r>
-        <w:t xml:space="preserve"> for pre-release v0.1 Nov</w:t>
+        <w:t xml:space="preserve"> version 0.1, 2017</w:t>
+      </w:r>
+    </w:p>
+    <w:p>
+      <w:pPr>
+        <w:pStyle w:val="Heading1"/>
+      </w:pPr>
+      <w:r>
+        <w:t>DISCLAIMER</w:t>
+      </w:r>
+    </w:p>
+    <w:p>
+      <w:r>
+        <w:t xml:space="preserve">This version of the software has only been tested </w:t>
+      </w:r>
+      <w:r>
+        <w:t>with argon data</w:t>
+      </w:r>
+      <w:r>
+        <w:t xml:space="preserve"> and </w:t>
+      </w:r>
+      <w:r>
+        <w:t xml:space="preserve">this </w:t>
+      </w:r>
+      <w:r>
+        <w:t xml:space="preserve">first </w:t>
+      </w:r>
+      <w:r>
+        <w:t xml:space="preserve">version </w:t>
+      </w:r>
+      <w:r>
+        <w:t xml:space="preserve">of MDMC </w:t>
+      </w:r>
+      <w:r>
+        <w:t xml:space="preserve">is </w:t>
+      </w:r>
+      <w:r>
+        <w:t>very much a pre-release version</w:t>
+      </w:r>
+      <w:r>
+        <w:t>.</w:t>
+      </w:r>
+    </w:p>
+    <w:p>
+      <w:pPr>
+        <w:pStyle w:val="Heading1"/>
+      </w:pPr>
+      <w:r>
+        <w:t>Introduction</w:t>
+      </w:r>
+    </w:p>
+    <w:p>
+      <w:r>
+        <w:t>This manual explains how to use the software and thereby also form part of the code documentation for the software.</w:t>
+      </w:r>
+    </w:p>
+    <w:p>
+      <w:r>
+        <w:t>MDMC stands for Molecular Dynamics Monte Carlo.</w:t>
+      </w:r>
+    </w:p>
+    <w:p>
+      <w:r>
+        <w:t xml:space="preserve">This user manual is </w:t>
+      </w:r>
+      <w:r>
+        <w:t xml:space="preserve">for </w:t>
+      </w:r>
+      <w:r>
+        <w:t xml:space="preserve">the </w:t>
+      </w:r>
+      <w:r>
+        <w:t xml:space="preserve">code </w:t>
+      </w:r>
+      <w:r>
+        <w:t xml:space="preserve">written and developed </w:t>
+      </w:r>
+      <w:r>
+        <w:t xml:space="preserve">during </w:t>
+      </w:r>
+      <w:r>
+        <w:t xml:space="preserve">parts of </w:t>
+      </w:r>
+      <w:r>
+        <w:t>2005-2008</w:t>
+      </w:r>
+      <w:r>
+        <w:t>.</w:t>
+      </w:r>
+    </w:p>
+    <w:p>
+      <w:r>
+        <w:t>The</w:t>
       </w:r>
       <w:r>
         <w:t xml:space="preserve"> </w:t>
       </w:r>
       <w:r>
-        <w:t>2017</w:t>
-      </w:r>
-    </w:p>
-    <w:p>
-      <w:pPr>
-        <w:pStyle w:val="Heading1"/>
-      </w:pPr>
-      <w:r>
-        <w:t>DISCLAIMER</w:t>
-      </w:r>
-    </w:p>
-    <w:p>
-      <w:r>
-        <w:t xml:space="preserve">This version of the software has only been tested </w:t>
-      </w:r>
-      <w:r>
-        <w:t>with argon data</w:t>
-      </w:r>
-      <w:r>
-        <w:t xml:space="preserve"> and, therefore, this version is </w:t>
-      </w:r>
-      <w:r>
-        <w:t>very much a pre-release version</w:t>
-      </w:r>
-      <w:r>
-        <w:t xml:space="preserve">. </w:t>
-      </w:r>
-    </w:p>
-    <w:p>
-      <w:pPr>
-        <w:pStyle w:val="Heading1"/>
-      </w:pPr>
-      <w:r>
-        <w:t>Introduction</w:t>
-      </w:r>
-    </w:p>
-    <w:p>
-      <w:r>
-        <w:t>MDMC stands for Molecular Dynamics Monte Carlo.</w:t>
-      </w:r>
-    </w:p>
-    <w:p>
-      <w:r>
-        <w:t xml:space="preserve">This user manual is </w:t>
-      </w:r>
-      <w:r>
-        <w:t xml:space="preserve">for </w:t>
+        <w:t>software was created</w:t>
+      </w:r>
+      <w:r>
+        <w:t xml:space="preserve"> to test a new</w:t>
+      </w:r>
+      <w:r>
+        <w:t xml:space="preserve"> algorithm </w:t>
+      </w:r>
+      <w:r>
+        <w:t>for fitting</w:t>
+      </w:r>
+      <w:r>
+        <w:t>/optimising</w:t>
+      </w:r>
+      <w:r>
+        <w:t xml:space="preserve"> </w:t>
+      </w:r>
+      <w:r>
+        <w:t>Potential Energy (</w:t>
+      </w:r>
+      <w:r>
+        <w:t>PE</w:t>
+      </w:r>
+      <w:r>
+        <w:t>)</w:t>
+      </w:r>
+      <w:r>
+        <w:t xml:space="preserve"> parameters against</w:t>
+      </w:r>
+      <w:r>
+        <w:t xml:space="preserve"> dynamical </w:t>
+      </w:r>
+      <w:r>
+        <w:t>information</w:t>
+      </w:r>
+      <w:r>
+        <w:t xml:space="preserve"> such as </w:t>
+      </w:r>
+      <w:proofErr w:type="gramStart"/>
+      <w:r>
+        <w:t>S(</w:t>
+      </w:r>
+      <w:proofErr w:type="spellStart"/>
+      <w:proofErr w:type="gramEnd"/>
+      <w:r>
+        <w:t>q,omega</w:t>
+      </w:r>
+      <w:proofErr w:type="spellEnd"/>
+      <w:r>
+        <w:t>) and S(</w:t>
+      </w:r>
+      <w:proofErr w:type="spellStart"/>
+      <w:r>
+        <w:t>q,t</w:t>
+      </w:r>
+      <w:proofErr w:type="spellEnd"/>
+      <w:r>
+        <w:t xml:space="preserve">). </w:t>
+      </w:r>
+    </w:p>
+    <w:p>
+      <w:r>
+        <w:t>T</w:t>
+      </w:r>
+      <w:r>
+        <w:t>he software was written</w:t>
+      </w:r>
+      <w:r>
+        <w:t xml:space="preserve"> so </w:t>
+      </w:r>
+      <w:r>
+        <w:t>as to</w:t>
+      </w:r>
+      <w:r>
+        <w:t xml:space="preserve"> be </w:t>
+      </w:r>
+      <w:r>
+        <w:t>extendable</w:t>
+      </w:r>
+      <w:r>
+        <w:t xml:space="preserve"> and expandable</w:t>
+      </w:r>
+      <w:r>
+        <w:t>, for example,</w:t>
+      </w:r>
+      <w:r>
+        <w:t xml:space="preserve"> to</w:t>
+      </w:r>
+      <w:r>
+        <w:t xml:space="preserve"> accommodate future</w:t>
+      </w:r>
+      <w:r>
+        <w:t xml:space="preserve"> PE models</w:t>
+      </w:r>
+      <w:r>
+        <w:t>,</w:t>
+      </w:r>
+      <w:r>
+        <w:t xml:space="preserve"> see</w:t>
+      </w:r>
+      <w:r>
+        <w:t xml:space="preserve"> the technical documentation:</w:t>
+      </w:r>
+      <w:r>
+        <w:t xml:space="preserve"> </w:t>
+      </w:r>
+      <w:r>
+        <w:t>tech_doc_release_v0.1.doc</w:t>
+      </w:r>
+      <w:r>
+        <w:t>, which is located</w:t>
+      </w:r>
+      <w:r>
+        <w:t xml:space="preserve"> </w:t>
+      </w:r>
+      <w:r>
+        <w:t xml:space="preserve">in </w:t>
       </w:r>
       <w:r>
         <w:t xml:space="preserve">the </w:t>
       </w:r>
       <w:r>
-        <w:t xml:space="preserve">code and algorithm written and developed </w:t>
-      </w:r>
-      <w:r>
-        <w:t xml:space="preserve">during </w:t>
-      </w:r>
-      <w:r>
-        <w:t xml:space="preserve">parts of </w:t>
-      </w:r>
-      <w:r>
-        <w:t>2005-2008</w:t>
+        <w:t xml:space="preserve">folder </w:t>
+      </w:r>
+      <w:r>
+        <w:rPr>
+          <w:rFonts w:ascii="Courier" w:hAnsi="Courier"/>
+        </w:rPr>
+        <w:t>doc</w:t>
       </w:r>
       <w:r>
         <w:t>.</w:t>
@@ -85,93 +244,7 @@
     </w:p>
     <w:p>
       <w:r>
-        <w:t>The</w:t>
-      </w:r>
-      <w:r>
-        <w:t xml:space="preserve"> </w:t>
-      </w:r>
-      <w:r>
-        <w:t>software was created</w:t>
-      </w:r>
-      <w:r>
-        <w:t xml:space="preserve"> to test a new</w:t>
-      </w:r>
-      <w:r>
-        <w:t xml:space="preserve"> algorithm </w:t>
-      </w:r>
-      <w:r>
-        <w:t>for fitting</w:t>
-      </w:r>
-      <w:r>
-        <w:t>/optimising</w:t>
-      </w:r>
-      <w:r>
-        <w:t xml:space="preserve"> </w:t>
-      </w:r>
-      <w:r>
-        <w:t>Potential Energy (</w:t>
-      </w:r>
-      <w:r>
-        <w:t>PE</w:t>
-      </w:r>
-      <w:r>
-        <w:t>)</w:t>
-      </w:r>
-      <w:r>
-        <w:t xml:space="preserve"> parameters against</w:t>
-      </w:r>
-      <w:r>
-        <w:t xml:space="preserve"> dynamical structure factor information. A</w:t>
-      </w:r>
-      <w:r>
-        <w:t xml:space="preserve">lthough </w:t>
-      </w:r>
-      <w:r>
-        <w:t xml:space="preserve">created with this specific purpose in mind </w:t>
-      </w:r>
-      <w:r>
-        <w:t>the software was written</w:t>
-      </w:r>
-      <w:r>
-        <w:t xml:space="preserve"> so </w:t>
-      </w:r>
-      <w:r>
-        <w:t>as to</w:t>
-      </w:r>
-      <w:r>
-        <w:t xml:space="preserve"> be </w:t>
-      </w:r>
-      <w:r>
-        <w:t>extendable</w:t>
-      </w:r>
-      <w:r>
-        <w:t xml:space="preserve"> and expandable,</w:t>
-      </w:r>
-      <w:r>
-        <w:t xml:space="preserve"> see </w:t>
-      </w:r>
-      <w:r>
-        <w:t>tech_doc_release_v0.1.doc</w:t>
-      </w:r>
-      <w:r>
-        <w:t xml:space="preserve"> </w:t>
-      </w:r>
-      <w:r>
-        <w:t xml:space="preserve">in folder </w:t>
-      </w:r>
-      <w:r>
-        <w:rPr>
-          <w:rFonts w:ascii="Courier" w:hAnsi="Courier"/>
-        </w:rPr>
-        <w:t>doc</w:t>
-      </w:r>
-      <w:r>
-        <w:t xml:space="preserve">. </w:t>
-      </w:r>
-    </w:p>
-    <w:p>
-      <w:r>
-        <w:t xml:space="preserve">At this point in time </w:t>
+        <w:t xml:space="preserve">For this version </w:t>
       </w:r>
       <w:r>
         <w:t xml:space="preserve">there is </w:t>
@@ -232,7 +305,10 @@
         <w:t xml:space="preserve">code used </w:t>
       </w:r>
       <w:r>
-        <w:t>for building v0.1 see</w:t>
+        <w:t>for this release</w:t>
+      </w:r>
+      <w:r>
+        <w:t xml:space="preserve"> see</w:t>
       </w:r>
       <w:r>
         <w:t xml:space="preserve"> </w:t>
@@ -432,12 +508,7 @@
         <w:t>output</w:t>
       </w:r>
       <w:r>
-        <w:t xml:space="preserve"> (if it</w:t>
-      </w:r>
-      <w:bookmarkStart w:id="0" w:name="_GoBack"/>
-      <w:bookmarkEnd w:id="0"/>
-      <w:r>
-        <w:t xml:space="preserve"> does not exist it will be created) where mdmc.exe is </w:t>
+        <w:t xml:space="preserve"> (if it does not exist it will be created) where mdmc.exe is </w:t>
       </w:r>
       <w:r>
         <w:t xml:space="preserve">also </w:t>
@@ -485,10 +556,22 @@
         <w:t xml:space="preserve"> for more detail on this see </w:t>
       </w:r>
       <w:r>
-        <w:t xml:space="preserve">a </w:t>
-      </w:r>
-      <w:r>
-        <w:t>section further below.</w:t>
+        <w:t>the</w:t>
+      </w:r>
+      <w:r>
+        <w:t xml:space="preserve"> </w:t>
+      </w:r>
+      <w:r>
+        <w:t>section further below</w:t>
+      </w:r>
+      <w:r>
+        <w:t xml:space="preserve"> named </w:t>
+      </w:r>
+      <w:r>
+        <w:t>Scripts for displaying the output</w:t>
+      </w:r>
+      <w:r>
+        <w:t>.</w:t>
       </w:r>
     </w:p>
     <w:p>
@@ -496,6 +579,7 @@
         <w:pStyle w:val="Heading1"/>
       </w:pPr>
       <w:r>
+        <w:lastRenderedPageBreak/>
         <w:t xml:space="preserve">The </w:t>
       </w:r>
       <w:r>
@@ -504,7 +588,10 @@
     </w:p>
     <w:p>
       <w:r>
-        <w:t>So the job file is what controls the simulation. A job file will always contain this element:</w:t>
+        <w:t>T</w:t>
+      </w:r>
+      <w:r>
+        <w:t>he job file is what controls the simulation. A job file will always contain this element:</w:t>
       </w:r>
     </w:p>
     <w:p>
@@ -561,7 +648,6 @@
     </w:p>
     <w:p>
       <w:r>
-        <w:lastRenderedPageBreak/>
         <w:t xml:space="preserve">This element has the attribute </w:t>
       </w:r>
       <w:r>
@@ -783,7 +869,13 @@
       </w:r>
       <w:proofErr w:type="spellEnd"/>
       <w:r>
-        <w:t xml:space="preserve"> (calculate FOM over a grid of PE parameters against </w:t>
+        <w:t xml:space="preserve"> (calculate</w:t>
+      </w:r>
+      <w:r>
+        <w:t>s</w:t>
+      </w:r>
+      <w:r>
+        <w:t xml:space="preserve"> FOM over a grid of PE parameters against </w:t>
       </w:r>
       <w:r>
         <w:rPr>
@@ -1075,13 +1167,11 @@
     </w:p>
     <w:p>
       <w:r>
-        <w:t xml:space="preserve">The job </w:t>
-      </w:r>
-      <w:proofErr w:type="gramStart"/>
-      <w:r>
-        <w:t>file require</w:t>
-      </w:r>
-      <w:proofErr w:type="gramEnd"/>
+        <w:t>The job file require</w:t>
+      </w:r>
+      <w:r>
+        <w:t>s</w:t>
+      </w:r>
       <w:r>
         <w:t xml:space="preserve"> a </w:t>
       </w:r>
@@ -1534,6 +1624,7 @@
     </w:p>
     <w:p>
       <w:r>
+        <w:lastRenderedPageBreak/>
         <w:t xml:space="preserve">The </w:t>
       </w:r>
       <w:r>
@@ -1696,7 +1787,6 @@
           <w:sz w:val="20"/>
           <w:szCs w:val="20"/>
         </w:rPr>
-        <w:lastRenderedPageBreak/>
         <w:t xml:space="preserve"> &lt;box-edges units="AA" x="34.93459" y="34.93459" z="34.93459" /&gt;</w:t>
       </w:r>
     </w:p>
@@ -2074,7 +2164,10 @@
     </w:p>
     <w:p>
       <w:r>
-        <w:t>As of this writing, for example,</w:t>
+        <w:t>F</w:t>
+      </w:r>
+      <w:r>
+        <w:t>or example,</w:t>
       </w:r>
       <w:r>
         <w:t xml:space="preserve"> the algorithm </w:t>
@@ -3479,30 +3572,46 @@
           <w:numId w:val="4"/>
         </w:numPr>
       </w:pPr>
-      <w:r>
-        <w:lastRenderedPageBreak/>
-        <w:t>&lt;</w:t>
-      </w:r>
       <w:proofErr w:type="gramStart"/>
       <w:r>
+        <w:rPr>
+          <w:rFonts w:ascii="Courier New" w:hAnsi="Courier New" w:cs="Courier New"/>
+          <w:sz w:val="20"/>
+          <w:szCs w:val="20"/>
+        </w:rPr>
         <w:t>s-</w:t>
       </w:r>
       <w:proofErr w:type="spellStart"/>
       <w:r>
+        <w:rPr>
+          <w:rFonts w:ascii="Courier New" w:hAnsi="Courier New" w:cs="Courier New"/>
+          <w:sz w:val="20"/>
+          <w:szCs w:val="20"/>
+        </w:rPr>
         <w:t>qo</w:t>
       </w:r>
       <w:proofErr w:type="spellEnd"/>
       <w:r>
+        <w:rPr>
+          <w:rFonts w:ascii="Courier New" w:hAnsi="Courier New" w:cs="Courier New"/>
+          <w:sz w:val="20"/>
+          <w:szCs w:val="20"/>
+        </w:rPr>
         <w:t>-</w:t>
       </w:r>
       <w:proofErr w:type="spellStart"/>
       <w:r>
+        <w:rPr>
+          <w:rFonts w:ascii="Courier New" w:hAnsi="Courier New" w:cs="Courier New"/>
+          <w:sz w:val="20"/>
+          <w:szCs w:val="20"/>
+        </w:rPr>
         <w:t>fom</w:t>
       </w:r>
       <w:proofErr w:type="spellEnd"/>
       <w:proofErr w:type="gramEnd"/>
       <w:r>
-        <w:t xml:space="preserve">&gt;: </w:t>
+        <w:t xml:space="preserve">: </w:t>
       </w:r>
       <w:r>
         <w:t xml:space="preserve">FOM to compare with dynamical structure factor data </w:t>
@@ -3519,7 +3628,10 @@
       </w:r>
       <w:proofErr w:type="spellEnd"/>
       <w:r>
-        <w:t xml:space="preserve">(Q, </w:t>
+        <w:t>(q</w:t>
+      </w:r>
+      <w:r>
+        <w:t xml:space="preserve">, </w:t>
       </w:r>
       <w:r>
         <w:sym w:font="Symbol" w:char="F077"/>
@@ -3830,29 +3942,46 @@
           <w:numId w:val="4"/>
         </w:numPr>
       </w:pPr>
-      <w:r>
-        <w:t>&lt;</w:t>
-      </w:r>
       <w:proofErr w:type="gramStart"/>
       <w:r>
+        <w:rPr>
+          <w:rFonts w:ascii="Courier New" w:hAnsi="Courier New" w:cs="Courier New"/>
+          <w:sz w:val="20"/>
+          <w:szCs w:val="20"/>
+        </w:rPr>
         <w:t>s-</w:t>
       </w:r>
       <w:proofErr w:type="spellStart"/>
       <w:r>
+        <w:rPr>
+          <w:rFonts w:ascii="Courier New" w:hAnsi="Courier New" w:cs="Courier New"/>
+          <w:sz w:val="20"/>
+          <w:szCs w:val="20"/>
+        </w:rPr>
         <w:t>qt</w:t>
       </w:r>
       <w:proofErr w:type="spellEnd"/>
       <w:r>
+        <w:rPr>
+          <w:rFonts w:ascii="Courier New" w:hAnsi="Courier New" w:cs="Courier New"/>
+          <w:sz w:val="20"/>
+          <w:szCs w:val="20"/>
+        </w:rPr>
         <w:t>-</w:t>
       </w:r>
       <w:proofErr w:type="spellStart"/>
       <w:r>
+        <w:rPr>
+          <w:rFonts w:ascii="Courier New" w:hAnsi="Courier New" w:cs="Courier New"/>
+          <w:sz w:val="20"/>
+          <w:szCs w:val="20"/>
+        </w:rPr>
         <w:t>fom</w:t>
       </w:r>
       <w:proofErr w:type="spellEnd"/>
       <w:proofErr w:type="gramEnd"/>
       <w:r>
-        <w:t xml:space="preserve">&gt;: </w:t>
+        <w:t xml:space="preserve">: </w:t>
       </w:r>
       <w:r>
         <w:t xml:space="preserve">FOM to compare with intermediate scattering function data </w:t>
@@ -3869,7 +3998,10 @@
       </w:r>
       <w:proofErr w:type="spellEnd"/>
       <w:r>
-        <w:t>(Q, t)</w:t>
+        <w:t>(q</w:t>
+      </w:r>
+      <w:r>
+        <w:t>, t)</w:t>
       </w:r>
       <w:r>
         <w:t xml:space="preserve">, where </w:t>
@@ -4036,24 +4168,46 @@
           <w:numId w:val="4"/>
         </w:numPr>
       </w:pPr>
-      <w:r>
-        <w:t>&lt;g-d-</w:t>
-      </w:r>
-      <w:proofErr w:type="spellStart"/>
-      <w:r>
+      <w:proofErr w:type="gramStart"/>
+      <w:r>
+        <w:rPr>
+          <w:rFonts w:ascii="Courier New" w:hAnsi="Courier New" w:cs="Courier New"/>
+          <w:sz w:val="20"/>
+          <w:szCs w:val="20"/>
+        </w:rPr>
+        <w:t>g-d-</w:t>
+      </w:r>
+      <w:proofErr w:type="spellStart"/>
+      <w:r>
+        <w:rPr>
+          <w:rFonts w:ascii="Courier New" w:hAnsi="Courier New" w:cs="Courier New"/>
+          <w:sz w:val="20"/>
+          <w:szCs w:val="20"/>
+        </w:rPr>
         <w:t>rt</w:t>
       </w:r>
       <w:proofErr w:type="spellEnd"/>
       <w:r>
+        <w:rPr>
+          <w:rFonts w:ascii="Courier New" w:hAnsi="Courier New" w:cs="Courier New"/>
+          <w:sz w:val="20"/>
+          <w:szCs w:val="20"/>
+        </w:rPr>
         <w:t>-</w:t>
       </w:r>
       <w:proofErr w:type="spellStart"/>
       <w:r>
+        <w:rPr>
+          <w:rFonts w:ascii="Courier New" w:hAnsi="Courier New" w:cs="Courier New"/>
+          <w:sz w:val="20"/>
+          <w:szCs w:val="20"/>
+        </w:rPr>
         <w:t>fom</w:t>
       </w:r>
       <w:proofErr w:type="spellEnd"/>
-      <w:r>
-        <w:t xml:space="preserve">&gt;: </w:t>
+      <w:proofErr w:type="gramEnd"/>
+      <w:r>
+        <w:t xml:space="preserve">: </w:t>
       </w:r>
       <w:r>
         <w:t xml:space="preserve">FOM to compare with </w:t>
@@ -4094,12 +4248,10 @@
       <w:r>
         <w:t>r</w:t>
       </w:r>
-      <w:proofErr w:type="gramStart"/>
       <w:r>
         <w:t>,t</w:t>
       </w:r>
       <w:proofErr w:type="spellEnd"/>
-      <w:proofErr w:type="gramEnd"/>
       <w:r>
         <w:t>)</w:t>
       </w:r>
@@ -4289,12 +4441,18 @@
         <w:rPr>
           <w:rFonts w:eastAsiaTheme="minorEastAsia"/>
         </w:rPr>
-        <w:t>I’</w:t>
+        <w:t>i</w:t>
       </w:r>
       <w:r>
         <w:rPr>
           <w:rFonts w:eastAsiaTheme="minorEastAsia"/>
         </w:rPr>
+        <w:t>’</w:t>
+      </w:r>
+      <w:r>
+        <w:rPr>
+          <w:rFonts w:eastAsiaTheme="minorEastAsia"/>
+        </w:rPr>
         <w:t>th</w:t>
       </w:r>
       <w:proofErr w:type="spellEnd"/>
@@ -4350,7 +4508,19 @@
     </w:p>
     <w:p>
       <w:r>
-        <w:t xml:space="preserve">The input data as specified by </w:t>
+        <w:t xml:space="preserve">The </w:t>
+      </w:r>
+      <w:r>
+        <w:t>FOM input data i</w:t>
+      </w:r>
+      <w:r>
+        <w:t>s specified by</w:t>
+      </w:r>
+      <w:r>
+        <w:t xml:space="preserve"> the</w:t>
+      </w:r>
+      <w:r>
+        <w:t xml:space="preserve"> </w:t>
       </w:r>
       <w:r>
         <w:rPr>
@@ -4361,10 +4531,58 @@
         <w:t>data-file</w:t>
       </w:r>
       <w:r>
-        <w:t xml:space="preserve"> is assumed to represent </w:t>
-      </w:r>
-    </w:p>
-    <w:p>
+        <w:t xml:space="preserve"> </w:t>
+      </w:r>
+      <w:r>
+        <w:t xml:space="preserve">attribute. It represents different data depending on the FOM element it is part of. For </w:t>
+      </w:r>
+      <w:r>
+        <w:rPr>
+          <w:rFonts w:ascii="Courier New" w:hAnsi="Courier New" w:cs="Courier New"/>
+          <w:sz w:val="20"/>
+          <w:szCs w:val="20"/>
+        </w:rPr>
+        <w:t>s-</w:t>
+      </w:r>
+      <w:proofErr w:type="spellStart"/>
+      <w:r>
+        <w:rPr>
+          <w:rFonts w:ascii="Courier New" w:hAnsi="Courier New" w:cs="Courier New"/>
+          <w:sz w:val="20"/>
+          <w:szCs w:val="20"/>
+        </w:rPr>
+        <w:t>qo</w:t>
+      </w:r>
+      <w:proofErr w:type="spellEnd"/>
+      <w:r>
+        <w:rPr>
+          <w:rFonts w:ascii="Courier New" w:hAnsi="Courier New" w:cs="Courier New"/>
+          <w:sz w:val="20"/>
+          <w:szCs w:val="20"/>
+        </w:rPr>
+        <w:t>-</w:t>
+      </w:r>
+      <w:proofErr w:type="spellStart"/>
+      <w:r>
+        <w:rPr>
+          <w:rFonts w:ascii="Courier New" w:hAnsi="Courier New" w:cs="Courier New"/>
+          <w:sz w:val="20"/>
+          <w:szCs w:val="20"/>
+        </w:rPr>
+        <w:t>fom</w:t>
+      </w:r>
+      <w:proofErr w:type="spellEnd"/>
+      <w:r>
+        <w:t xml:space="preserve"> this is:</w:t>
+      </w:r>
+      <w:r>
+        <w:t xml:space="preserve"> </w:t>
+      </w:r>
+    </w:p>
+    <w:p>
+      <w:pPr>
+        <w:ind w:firstLine="720"/>
+      </w:pPr>
       <w:proofErr w:type="gramStart"/>
       <w:r>
         <w:t>S(</w:t>
@@ -4446,28 +4664,126 @@
       <w:proofErr w:type="spellEnd"/>
       <w:proofErr w:type="gramEnd"/>
       <w:r>
-        <w:t xml:space="preserve">) is the space-time correlation function (also called van Hove correlation function and time-dependent correlation function). MDMC uses the units of AA for length and 10^-13s=0.1ps for time. And as of this writing the required units for </w:t>
+        <w:t>) is the space-time correlation function (also called van Hove correlation function and time-dependent correlation function). MDMC uses the units of AA for length and 10^-13s=0.1ps f</w:t>
+      </w:r>
+      <w:r>
+        <w:t xml:space="preserve">or time. And the units </w:t>
+      </w:r>
+      <w:r>
+        <w:t>for q is 1/AA, omega is 1</w:t>
       </w:r>
       <w:proofErr w:type="gramStart"/>
       <w:r>
+        <w:t>/(</w:t>
+      </w:r>
+      <w:proofErr w:type="gramEnd"/>
+      <w:r>
+        <w:t xml:space="preserve">0.1ps) </w:t>
+      </w:r>
+      <w:r>
+        <w:t>and S(</w:t>
+      </w:r>
+      <w:proofErr w:type="spellStart"/>
+      <w:r>
+        <w:t>q,omega</w:t>
+      </w:r>
+      <w:proofErr w:type="spellEnd"/>
+      <w:r>
+        <w:t xml:space="preserve">) is 0.1ps. </w:t>
+      </w:r>
+    </w:p>
+    <w:p>
+      <w:r>
+        <w:t xml:space="preserve">For </w:t>
+      </w:r>
+      <w:r>
+        <w:rPr>
+          <w:rFonts w:ascii="Courier New" w:hAnsi="Courier New" w:cs="Courier New"/>
+          <w:sz w:val="20"/>
+          <w:szCs w:val="20"/>
+        </w:rPr>
+        <w:t>s-</w:t>
+      </w:r>
+      <w:proofErr w:type="spellStart"/>
+      <w:r>
+        <w:rPr>
+          <w:rFonts w:ascii="Courier New" w:hAnsi="Courier New" w:cs="Courier New"/>
+          <w:sz w:val="20"/>
+          <w:szCs w:val="20"/>
+        </w:rPr>
+        <w:t>qt</w:t>
+      </w:r>
+      <w:proofErr w:type="spellEnd"/>
+      <w:r>
+        <w:rPr>
+          <w:rFonts w:ascii="Courier New" w:hAnsi="Courier New" w:cs="Courier New"/>
+          <w:sz w:val="20"/>
+          <w:szCs w:val="20"/>
+        </w:rPr>
+        <w:t>-</w:t>
+      </w:r>
+      <w:proofErr w:type="spellStart"/>
+      <w:r>
+        <w:rPr>
+          <w:rFonts w:ascii="Courier New" w:hAnsi="Courier New" w:cs="Courier New"/>
+          <w:sz w:val="20"/>
+          <w:szCs w:val="20"/>
+        </w:rPr>
+        <w:t>fom</w:t>
+      </w:r>
+      <w:proofErr w:type="spellEnd"/>
+      <w:r>
+        <w:t xml:space="preserve"> the FOM input data is assumed to represent:</w:t>
+      </w:r>
+    </w:p>
+    <w:p>
+      <w:pPr>
+        <w:ind w:firstLine="720"/>
+      </w:pPr>
+      <w:proofErr w:type="gramStart"/>
+      <w:r>
         <w:t>S(</w:t>
       </w:r>
       <w:proofErr w:type="spellStart"/>
       <w:proofErr w:type="gramEnd"/>
       <w:r>
-        <w:t>q,omega</w:t>
-      </w:r>
-      <w:proofErr w:type="spellEnd"/>
-      <w:r>
-        <w:t>) data for q is 1/AA, omega is 1/(0.1ps) and S(</w:t>
-      </w:r>
-      <w:proofErr w:type="spellStart"/>
-      <w:r>
-        <w:t>q,omega</w:t>
-      </w:r>
-      <w:proofErr w:type="spellEnd"/>
-      <w:r>
-        <w:t>) is 0.1ps. Further</w:t>
+        <w:t>q,t</w:t>
+      </w:r>
+      <w:proofErr w:type="spellEnd"/>
+      <w:r>
+        <w:t xml:space="preserve">) = integral ( </w:t>
+      </w:r>
+      <w:proofErr w:type="spellStart"/>
+      <w:r>
+        <w:t>exp</w:t>
+      </w:r>
+      <w:proofErr w:type="spellEnd"/>
+      <w:r>
+        <w:t>(</w:t>
+      </w:r>
+      <w:proofErr w:type="spellStart"/>
+      <w:r>
+        <w:t>i</w:t>
+      </w:r>
+      <w:proofErr w:type="spellEnd"/>
+      <w:r>
+        <w:t>*q*r)*G(</w:t>
+      </w:r>
+      <w:proofErr w:type="spellStart"/>
+      <w:r>
+        <w:t>r,t</w:t>
+      </w:r>
+      <w:proofErr w:type="spellEnd"/>
+      <w:r>
+        <w:t>)*</w:t>
+      </w:r>
+      <w:proofErr w:type="spellStart"/>
+      <w:r>
+        <w:t>dr</w:t>
+      </w:r>
+      <w:proofErr w:type="spellEnd"/>
+      <w:r>
+        <w:t xml:space="preserve"> )</w:t>
       </w:r>
     </w:p>
     <w:p>
@@ -4482,11 +4798,79 @@
       </w:r>
       <w:proofErr w:type="spellEnd"/>
       <w:r>
-        <w:t xml:space="preserve">) = integral ( </w:t>
-      </w:r>
-      <w:proofErr w:type="spellStart"/>
-      <w:r>
-        <w:t>exp</w:t>
+        <w:t>) is</w:t>
+      </w:r>
+      <w:r>
+        <w:t xml:space="preserve"> dimensionless and the </w:t>
+      </w:r>
+      <w:r>
+        <w:t>unit</w:t>
+      </w:r>
+      <w:r>
+        <w:t>s</w:t>
+      </w:r>
+      <w:r>
+        <w:t xml:space="preserve"> for q is 1/AA and t is 0.1ps. </w:t>
+      </w:r>
+    </w:p>
+    <w:p>
+      <w:r>
+        <w:t xml:space="preserve">Finally, </w:t>
+      </w:r>
+      <w:r>
+        <w:t xml:space="preserve">for </w:t>
+      </w:r>
+      <w:r>
+        <w:rPr>
+          <w:rFonts w:ascii="Courier New" w:hAnsi="Courier New" w:cs="Courier New"/>
+          <w:sz w:val="20"/>
+          <w:szCs w:val="20"/>
+        </w:rPr>
+        <w:t>g-d-</w:t>
+      </w:r>
+      <w:proofErr w:type="spellStart"/>
+      <w:r>
+        <w:rPr>
+          <w:rFonts w:ascii="Courier New" w:hAnsi="Courier New" w:cs="Courier New"/>
+          <w:sz w:val="20"/>
+          <w:szCs w:val="20"/>
+        </w:rPr>
+        <w:t>rt</w:t>
+      </w:r>
+      <w:proofErr w:type="spellEnd"/>
+      <w:r>
+        <w:rPr>
+          <w:rFonts w:ascii="Courier New" w:hAnsi="Courier New" w:cs="Courier New"/>
+          <w:sz w:val="20"/>
+          <w:szCs w:val="20"/>
+        </w:rPr>
+        <w:t>-</w:t>
+      </w:r>
+      <w:proofErr w:type="spellStart"/>
+      <w:r>
+        <w:rPr>
+          <w:rFonts w:ascii="Courier New" w:hAnsi="Courier New" w:cs="Courier New"/>
+          <w:sz w:val="20"/>
+          <w:szCs w:val="20"/>
+        </w:rPr>
+        <w:t>fom</w:t>
+      </w:r>
+      <w:proofErr w:type="spellEnd"/>
+      <w:r>
+        <w:t xml:space="preserve"> first </w:t>
+      </w:r>
+      <w:r>
+        <w:t xml:space="preserve">introduce the distinct part of space-time pair correlation function </w:t>
+      </w:r>
+      <w:proofErr w:type="spellStart"/>
+      <w:r>
+        <w:t>g</w:t>
+      </w:r>
+      <w:r>
+        <w:rPr>
+          <w:vertAlign w:val="subscript"/>
+        </w:rPr>
+        <w:t>d</w:t>
       </w:r>
       <w:proofErr w:type="spellEnd"/>
       <w:r>
@@ -4494,11 +4878,30 @@
       </w:r>
       <w:proofErr w:type="spellStart"/>
       <w:r>
-        <w:t>i</w:t>
-      </w:r>
-      <w:proofErr w:type="spellEnd"/>
-      <w:r>
-        <w:t>*q*r)*G(</w:t>
+        <w:t>r</w:t>
+      </w:r>
+      <w:proofErr w:type="gramStart"/>
+      <w:r>
+        <w:t>,t</w:t>
+      </w:r>
+      <w:proofErr w:type="spellEnd"/>
+      <w:proofErr w:type="gramEnd"/>
+      <w:r>
+        <w:t>)=</w:t>
+      </w:r>
+      <w:proofErr w:type="spellStart"/>
+      <w:r>
+        <w:t>G</w:t>
+      </w:r>
+      <w:r>
+        <w:rPr>
+          <w:vertAlign w:val="subscript"/>
+        </w:rPr>
+        <w:t>d</w:t>
+      </w:r>
+      <w:proofErr w:type="spellEnd"/>
+      <w:r>
+        <w:t>(</w:t>
       </w:r>
       <w:proofErr w:type="spellStart"/>
       <w:r>
@@ -4506,30 +4909,58 @@
       </w:r>
       <w:proofErr w:type="spellEnd"/>
       <w:r>
-        <w:t>)*</w:t>
-      </w:r>
-      <w:proofErr w:type="spellStart"/>
-      <w:r>
-        <w:t>dr</w:t>
-      </w:r>
-      <w:proofErr w:type="spellEnd"/>
-      <w:r>
-        <w:t xml:space="preserve"> )</w:t>
-      </w:r>
-    </w:p>
-    <w:p>
+        <w:t>)/</w:t>
+      </w:r>
+      <w:r>
+        <w:t xml:space="preserve"> </w:t>
+      </w:r>
+      <w:r>
+        <w:sym w:font="Symbol" w:char="F072"/>
+      </w:r>
+      <w:r>
+        <w:t xml:space="preserve">, where </w:t>
+      </w:r>
+      <w:r>
+        <w:sym w:font="Symbol" w:char="F072"/>
+      </w:r>
+      <w:r>
+        <w:t xml:space="preserve"> = N/V i.e. the density. </w:t>
+      </w:r>
+      <w:r>
+        <w:t>Then for this FOM the input data is assumed to represent</w:t>
+      </w:r>
+      <w:r>
+        <w:t xml:space="preserve">: </w:t>
+      </w:r>
+      <w:proofErr w:type="spellStart"/>
+      <w:r>
+        <w:t>ĝ</w:t>
+      </w:r>
+      <w:r>
+        <w:rPr>
+          <w:vertAlign w:val="subscript"/>
+        </w:rPr>
+        <w:t>d</w:t>
+      </w:r>
+      <w:proofErr w:type="spellEnd"/>
+      <w:r>
+        <w:t>(</w:t>
+      </w:r>
+      <w:proofErr w:type="spellStart"/>
+      <w:r>
+        <w:t>r</w:t>
+      </w:r>
       <w:proofErr w:type="gramStart"/>
       <w:r>
-        <w:t>S(</w:t>
-      </w:r>
-      <w:proofErr w:type="spellStart"/>
+        <w:t>,t</w:t>
+      </w:r>
+      <w:proofErr w:type="spellEnd"/>
       <w:proofErr w:type="gramEnd"/>
       <w:r>
-        <w:t>q,t</w:t>
-      </w:r>
-      <w:proofErr w:type="spellEnd"/>
-      <w:r>
-        <w:t xml:space="preserve">) is dimensionless and the required unit for q is 1/AA and t is 0.1ps. Finally, introduce the distinct part of space-time pair correlation function </w:t>
+        <w:t>)=N*</w:t>
+      </w:r>
+      <w:r>
+        <w:t xml:space="preserve"> </w:t>
       </w:r>
       <w:proofErr w:type="spellStart"/>
       <w:r>
@@ -4549,6 +4980,60 @@
       <w:r>
         <w:t>r</w:t>
       </w:r>
+      <w:r>
+        <w:t>,t</w:t>
+      </w:r>
+      <w:proofErr w:type="spellEnd"/>
+      <w:r>
+        <w:t>)/(N-1)</w:t>
+      </w:r>
+      <w:r>
+        <w:t>,</w:t>
+      </w:r>
+      <w:r>
+        <w:t xml:space="preserve"> </w:t>
+      </w:r>
+      <w:r>
+        <w:t>which has the visual convenient property that it approaches 1 when t-&gt;∞ and r-&gt;∞</w:t>
+      </w:r>
+      <w:r>
+        <w:t>. N</w:t>
+      </w:r>
+      <w:r>
+        <w:t>ot sure if da</w:t>
+      </w:r>
+      <w:bookmarkStart w:id="0" w:name="_GoBack"/>
+      <w:bookmarkEnd w:id="0"/>
+      <w:r>
+        <w:t>ta are/can</w:t>
+      </w:r>
+      <w:r>
+        <w:t xml:space="preserve"> </w:t>
+      </w:r>
+      <w:r>
+        <w:t xml:space="preserve">ever </w:t>
+      </w:r>
+      <w:r>
+        <w:t xml:space="preserve">be measured in form of </w:t>
+      </w:r>
+      <w:proofErr w:type="spellStart"/>
+      <w:r>
+        <w:t>g</w:t>
+      </w:r>
+      <w:r>
+        <w:rPr>
+          <w:vertAlign w:val="subscript"/>
+        </w:rPr>
+        <w:t>d</w:t>
+      </w:r>
+      <w:proofErr w:type="spellEnd"/>
+      <w:r>
+        <w:t>(</w:t>
+      </w:r>
+      <w:proofErr w:type="spellStart"/>
+      <w:r>
+        <w:t>r</w:t>
+      </w:r>
       <w:proofErr w:type="gramStart"/>
       <w:r>
         <w:t>,t</w:t>
@@ -4556,147 +5041,16 @@
       <w:proofErr w:type="spellEnd"/>
       <w:proofErr w:type="gramEnd"/>
       <w:r>
-        <w:t>)=</w:t>
-      </w:r>
-      <w:proofErr w:type="spellStart"/>
-      <w:r>
-        <w:t>G</w:t>
-      </w:r>
-      <w:r>
-        <w:rPr>
-          <w:vertAlign w:val="subscript"/>
-        </w:rPr>
-        <w:t>d</w:t>
-      </w:r>
-      <w:proofErr w:type="spellEnd"/>
-      <w:r>
-        <w:t>(</w:t>
-      </w:r>
-      <w:proofErr w:type="spellStart"/>
-      <w:r>
-        <w:t>r,t</w:t>
-      </w:r>
-      <w:proofErr w:type="spellEnd"/>
-      <w:r>
-        <w:t>)/</w:t>
-      </w:r>
-      <w:r>
-        <w:t xml:space="preserve"> </w:t>
-      </w:r>
-      <w:r>
-        <w:sym w:font="Symbol" w:char="F072"/>
-      </w:r>
-      <w:r>
-        <w:t xml:space="preserve">, where </w:t>
-      </w:r>
-      <w:r>
-        <w:sym w:font="Symbol" w:char="F072"/>
-      </w:r>
-      <w:r>
-        <w:t xml:space="preserve"> = N/V i.e. the density. </w:t>
-      </w:r>
-      <w:r>
-        <w:t xml:space="preserve">The “normalised” version is: </w:t>
-      </w:r>
-      <w:proofErr w:type="spellStart"/>
-      <w:r>
-        <w:t>ĝ</w:t>
-      </w:r>
-      <w:r>
-        <w:rPr>
-          <w:vertAlign w:val="subscript"/>
-        </w:rPr>
-        <w:t>d</w:t>
-      </w:r>
-      <w:proofErr w:type="spellEnd"/>
-      <w:r>
-        <w:t>(</w:t>
-      </w:r>
-      <w:proofErr w:type="spellStart"/>
-      <w:r>
-        <w:t>r</w:t>
-      </w:r>
-      <w:proofErr w:type="gramStart"/>
-      <w:r>
-        <w:t>,t</w:t>
-      </w:r>
-      <w:proofErr w:type="spellEnd"/>
-      <w:proofErr w:type="gramEnd"/>
-      <w:r>
-        <w:t>)=N*</w:t>
-      </w:r>
-      <w:r>
-        <w:t xml:space="preserve"> </w:t>
-      </w:r>
-      <w:proofErr w:type="spellStart"/>
-      <w:r>
-        <w:t>g</w:t>
-      </w:r>
-      <w:r>
-        <w:rPr>
-          <w:vertAlign w:val="subscript"/>
-        </w:rPr>
-        <w:t>d</w:t>
-      </w:r>
-      <w:proofErr w:type="spellEnd"/>
-      <w:r>
-        <w:t>(</w:t>
-      </w:r>
-      <w:proofErr w:type="spellStart"/>
-      <w:r>
-        <w:t>r</w:t>
-      </w:r>
-      <w:r>
-        <w:t>,t</w:t>
-      </w:r>
-      <w:proofErr w:type="spellEnd"/>
-      <w:r>
-        <w:t xml:space="preserve">)/(N-1) </w:t>
-      </w:r>
-      <w:r>
-        <w:t>which has the visual convenient property that it approaches 1 when t-&gt;∞ and r-&gt;∞</w:t>
-      </w:r>
-      <w:r>
-        <w:t>. N</w:t>
-      </w:r>
-      <w:r>
-        <w:t xml:space="preserve">ot sure if data are/will </w:t>
-      </w:r>
-      <w:r>
-        <w:t xml:space="preserve">ever </w:t>
-      </w:r>
-      <w:r>
-        <w:t xml:space="preserve">be measured in form of </w:t>
-      </w:r>
-      <w:proofErr w:type="spellStart"/>
-      <w:r>
-        <w:t>g</w:t>
-      </w:r>
-      <w:r>
-        <w:rPr>
-          <w:vertAlign w:val="subscript"/>
-        </w:rPr>
-        <w:t>d</w:t>
-      </w:r>
-      <w:proofErr w:type="spellEnd"/>
-      <w:r>
-        <w:t>(</w:t>
-      </w:r>
-      <w:proofErr w:type="spellStart"/>
-      <w:r>
-        <w:t>r</w:t>
-      </w:r>
-      <w:proofErr w:type="gramStart"/>
-      <w:r>
-        <w:t>,t</w:t>
-      </w:r>
-      <w:proofErr w:type="spellEnd"/>
-      <w:proofErr w:type="gramEnd"/>
-      <w:r>
         <w:t>)</w:t>
       </w:r>
       <w:r>
-        <w:t>, but this FOM ma</w:t>
+        <w:t xml:space="preserve">, but this FOM </w:t>
+      </w:r>
+      <w:r>
+        <w:t xml:space="preserve">was introduced for software testing, and </w:t>
+      </w:r>
+      <w:r>
+        <w:t>ma</w:t>
       </w:r>
       <w:r>
         <w:t xml:space="preserve">y </w:t>
@@ -5345,6 +5699,7 @@
     </w:p>
     <w:p>
       <w:r>
+        <w:lastRenderedPageBreak/>
         <w:t xml:space="preserve">All input data files </w:t>
       </w:r>
       <w:r>
@@ -5452,7 +5807,6 @@
           <w:sz w:val="20"/>
           <w:szCs w:val="20"/>
         </w:rPr>
-        <w:lastRenderedPageBreak/>
         <w:t xml:space="preserve">  &lt;</w:t>
       </w:r>
       <w:proofErr w:type="spellStart"/>
@@ -6595,6 +6949,7 @@
     </w:p>
     <w:p>
       <w:r>
+        <w:lastRenderedPageBreak/>
         <w:t>T</w:t>
       </w:r>
       <w:r>
@@ -6753,11 +7108,7 @@
         <w:t xml:space="preserve"> to reduce st</w:t>
       </w:r>
       <w:r>
-        <w:t xml:space="preserve">atistical noise. These </w:t>
-      </w:r>
-      <w:r>
-        <w:lastRenderedPageBreak/>
-        <w:t>average</w:t>
+        <w:t>atistical noise. These average</w:t>
       </w:r>
       <w:r>
         <w:t xml:space="preserve">s </w:t>
@@ -7906,7 +8257,11 @@
         <w:t>-average-over</w:t>
       </w:r>
       <w:r>
-        <w:t xml:space="preserve">. In order to avoid </w:t>
+        <w:t xml:space="preserve">. In order to </w:t>
+      </w:r>
+      <w:r>
+        <w:lastRenderedPageBreak/>
+        <w:t xml:space="preserve">avoid </w:t>
       </w:r>
       <w:r>
         <w:t xml:space="preserve">disregarding </w:t>
@@ -8102,7 +8457,6 @@
           <w:sz w:val="16"/>
           <w:szCs w:val="16"/>
         </w:rPr>
-        <w:lastRenderedPageBreak/>
         <w:t xml:space="preserve">      &lt;average-over-this-many-</w:t>
       </w:r>
       <w:proofErr w:type="spellStart"/>
@@ -8980,6 +9334,7 @@
         <w:rPr>
           <w:noProof/>
         </w:rPr>
+        <w:lastRenderedPageBreak/>
         <w:t>Partial</w:t>
       </w:r>
       <w:r>
@@ -11284,7 +11639,7 @@
 </file>
 
 <file path=customXml/itemProps1.xml><?xml version="1.0" encoding="utf-8"?>
-<ds:datastoreItem xmlns:ds="http://schemas.openxmlformats.org/officeDocument/2006/customXml" ds:itemID="{14910BD4-7D54-4BEE-A2F6-9C10E4FC935A}">
+<ds:datastoreItem xmlns:ds="http://schemas.openxmlformats.org/officeDocument/2006/customXml" ds:itemID="{9ED15608-B850-415D-ADAF-1A95B0E6EA6F}">
   <ds:schemaRefs>
     <ds:schemaRef ds:uri="http://schemas.openxmlformats.org/officeDocument/2006/bibliography"/>
   </ds:schemaRefs>

</xml_diff>